<commit_message>
Überarbeitung Conceptual Model Design
</commit_message>
<xml_diff>
--- a/MS2/Artefakte/MCI/Conceptual Model Design.docx
+++ b/MS2/Artefakte/MCI/Conceptual Model Design.docx
@@ -829,52 +829,142 @@
           <w:sz w:val="22"/>
           <w:szCs w:val="22"/>
         </w:rPr>
-        <w:t xml:space="preserve">Auf dieser Seite, welche nur für die Stationsleitung zugänglich ist, können Eckdaten für den vom System zu erstellenden Monatsdienstplan festgelegt werden. Zu den einzutragenden Daten gehört zum einen </w:t>
-      </w:r>
-      <w:r>
-        <w:rPr>
-          <w:b w:val="0"/>
-          <w:bCs w:val="0"/>
-          <w:sz w:val="22"/>
-          <w:szCs w:val="22"/>
-        </w:rPr>
-        <w:t xml:space="preserve">die </w:t>
-      </w:r>
-      <w:r>
-        <w:rPr>
-          <w:b w:val="0"/>
-          <w:bCs w:val="0"/>
-          <w:sz w:val="22"/>
-          <w:szCs w:val="22"/>
-        </w:rPr>
-        <w:t>jeweilige A</w:t>
-      </w:r>
-      <w:r>
-        <w:rPr>
-          <w:b w:val="0"/>
-          <w:bCs w:val="0"/>
-          <w:sz w:val="22"/>
-          <w:szCs w:val="22"/>
-        </w:rPr>
-        <w:t>nzahl</w:t>
-      </w:r>
-      <w:r>
-        <w:rPr>
-          <w:b w:val="0"/>
-          <w:bCs w:val="0"/>
-          <w:sz w:val="22"/>
-          <w:szCs w:val="22"/>
-        </w:rPr>
-        <w:t xml:space="preserve"> von Krankenpflegern der vier </w:t>
-      </w:r>
-      <w:r>
-        <w:rPr>
-          <w:b w:val="0"/>
-          <w:bCs w:val="0"/>
-          <w:sz w:val="22"/>
-          <w:szCs w:val="22"/>
-        </w:rPr>
-        <w:t>Schichten (Früh, Mittel, Spät und Nacht) und zum anderen die Schichtdauer und Besetzungsanzahl an Sonn- und Feiertagen. Die letzte Angabe enthält den Monat für welchen ein Dienstplan erstellt werden soll. Über einen Button “Dienstplan generieren” kann nach dem Eingeben aller Eckdaten ein neuer Dienstplan erstellt werden.</w:t>
+        <w:t>Auf dieser Seite, welche nur für die Stationsleitung zugänglich ist, können Eckdaten für den vom System zu erstellenden Monatsdienstplan festgelegt werden. Zu den einzutragenden Daten gehört zum einen die jeweilige Anzahl von Krankenpflegern der vier Schichten (Früh, Mittel, Spät und Nacht) und zum anderen d</w:t>
+      </w:r>
+      <w:r>
+        <w:rPr>
+          <w:b w:val="0"/>
+          <w:bCs w:val="0"/>
+          <w:sz w:val="22"/>
+          <w:szCs w:val="22"/>
+        </w:rPr>
+        <w:t>ie</w:t>
+      </w:r>
+      <w:r>
+        <w:rPr>
+          <w:b w:val="0"/>
+          <w:bCs w:val="0"/>
+          <w:sz w:val="22"/>
+          <w:szCs w:val="22"/>
+        </w:rPr>
+        <w:t xml:space="preserve"> </w:t>
+      </w:r>
+      <w:r>
+        <w:rPr>
+          <w:b w:val="0"/>
+          <w:bCs w:val="0"/>
+          <w:sz w:val="22"/>
+          <w:szCs w:val="22"/>
+        </w:rPr>
+        <w:t xml:space="preserve">besondere </w:t>
+      </w:r>
+      <w:r>
+        <w:rPr>
+          <w:b w:val="0"/>
+          <w:bCs w:val="0"/>
+          <w:sz w:val="22"/>
+          <w:szCs w:val="22"/>
+        </w:rPr>
+        <w:t xml:space="preserve">Besetzungsanzahl an Sonn- und Feiertagen. Die letzte </w:t>
+      </w:r>
+      <w:r>
+        <w:rPr>
+          <w:b w:val="0"/>
+          <w:bCs w:val="0"/>
+          <w:sz w:val="22"/>
+          <w:szCs w:val="22"/>
+        </w:rPr>
+        <w:t>Angabe</w:t>
+      </w:r>
+      <w:r>
+        <w:rPr>
+          <w:b w:val="0"/>
+          <w:bCs w:val="0"/>
+          <w:sz w:val="22"/>
+          <w:szCs w:val="22"/>
+        </w:rPr>
+        <w:t xml:space="preserve"> </w:t>
+      </w:r>
+      <w:r>
+        <w:rPr>
+          <w:b w:val="0"/>
+          <w:bCs w:val="0"/>
+          <w:sz w:val="22"/>
+          <w:szCs w:val="22"/>
+        </w:rPr>
+        <w:t>die getätigt werden muss, is</w:t>
+      </w:r>
+      <w:r>
+        <w:rPr>
+          <w:b w:val="0"/>
+          <w:bCs w:val="0"/>
+          <w:sz w:val="22"/>
+          <w:szCs w:val="22"/>
+        </w:rPr>
+        <w:t>t de</w:t>
+      </w:r>
+      <w:r>
+        <w:rPr>
+          <w:b w:val="0"/>
+          <w:bCs w:val="0"/>
+          <w:sz w:val="22"/>
+          <w:szCs w:val="22"/>
+        </w:rPr>
+        <w:t>r</w:t>
+      </w:r>
+      <w:r>
+        <w:rPr>
+          <w:b w:val="0"/>
+          <w:bCs w:val="0"/>
+          <w:sz w:val="22"/>
+          <w:szCs w:val="22"/>
+        </w:rPr>
+        <w:t xml:space="preserve"> </w:t>
+      </w:r>
+      <w:r>
+        <w:rPr>
+          <w:b w:val="0"/>
+          <w:bCs w:val="0"/>
+          <w:sz w:val="22"/>
+          <w:szCs w:val="22"/>
+        </w:rPr>
+        <w:t>Monat</w:t>
+      </w:r>
+      <w:r>
+        <w:rPr>
+          <w:b w:val="0"/>
+          <w:bCs w:val="0"/>
+          <w:sz w:val="22"/>
+          <w:szCs w:val="22"/>
+        </w:rPr>
+        <w:t>,</w:t>
+      </w:r>
+      <w:r>
+        <w:rPr>
+          <w:b w:val="0"/>
+          <w:bCs w:val="0"/>
+          <w:sz w:val="22"/>
+          <w:szCs w:val="22"/>
+        </w:rPr>
+        <w:t xml:space="preserve"> für welchen ein Dienstplan erstellt werden soll. Über einen Button “Dienstplan generie</w:t>
+      </w:r>
+      <w:r>
+        <w:rPr>
+          <w:b w:val="0"/>
+          <w:bCs w:val="0"/>
+          <w:sz w:val="22"/>
+          <w:szCs w:val="22"/>
+        </w:rPr>
+        <w:t>r</w:t>
+      </w:r>
+      <w:r>
+        <w:rPr>
+          <w:b w:val="0"/>
+          <w:bCs w:val="0"/>
+          <w:sz w:val="22"/>
+          <w:szCs w:val="22"/>
+        </w:rPr>
+        <w:t>en” kann nach dem Eingeben aller Eckdaten ein neuer Dienstplan erstellt werden.</w:t>
       </w:r>
     </w:p>
     <w:p w14:noSpellErr="1">
@@ -897,69 +987,24 @@
         <w:t>Mitarbeiter anlegen – Ansicht</w:t>
       </w:r>
     </w:p>
-    <w:p w14:noSpellErr="1">
-      <w:pPr>
-        <w:pStyle w:val="Normal"/>
-        <w:rPr>
-          <w:b w:val="0"/>
-          <w:bCs w:val="0"/>
-          <w:sz w:val="22"/>
-          <w:szCs w:val="22"/>
-        </w:rPr>
-      </w:pPr>
-      <w:r>
-        <w:rPr>
-          <w:b w:val="0"/>
-          <w:bCs w:val="0"/>
-          <w:sz w:val="22"/>
-          <w:szCs w:val="22"/>
-        </w:rPr>
-        <w:t xml:space="preserve">Dies ist eine weitere </w:t>
-      </w:r>
-      <w:r>
-        <w:rPr>
-          <w:b w:val="0"/>
-          <w:bCs w:val="0"/>
-          <w:sz w:val="22"/>
-          <w:szCs w:val="22"/>
-        </w:rPr>
-        <w:t>exklusiv</w:t>
-      </w:r>
-      <w:r>
-        <w:rPr>
-          <w:b w:val="0"/>
-          <w:bCs w:val="0"/>
-          <w:sz w:val="22"/>
-          <w:szCs w:val="22"/>
-        </w:rPr>
-        <w:t xml:space="preserve"> für die </w:t>
-      </w:r>
-      <w:r>
-        <w:rPr>
-          <w:b w:val="0"/>
-          <w:bCs w:val="0"/>
-          <w:sz w:val="22"/>
-          <w:szCs w:val="22"/>
-        </w:rPr>
-        <w:t xml:space="preserve">Stationsleitung zugängliche Seite. Hier kann </w:t>
-      </w:r>
-      <w:r>
-        <w:rPr>
-          <w:b w:val="0"/>
-          <w:bCs w:val="0"/>
-          <w:sz w:val="22"/>
-          <w:szCs w:val="22"/>
-        </w:rPr>
-        <w:t>diese neue Mitarbeiter</w:t>
-      </w:r>
-      <w:r>
-        <w:rPr>
-          <w:b w:val="0"/>
-          <w:bCs w:val="0"/>
-          <w:sz w:val="22"/>
-          <w:szCs w:val="22"/>
-        </w:rPr>
-        <w:t xml:space="preserve"> im System anlegen. Dabei stehen folgende Datenfelder zu Verfügung: </w:t>
+    <w:p>
+      <w:pPr>
+        <w:pStyle w:val="Normal"/>
+        <w:rPr>
+          <w:b w:val="0"/>
+          <w:bCs w:val="0"/>
+          <w:sz w:val="22"/>
+          <w:szCs w:val="22"/>
+        </w:rPr>
+      </w:pPr>
+      <w:r>
+        <w:rPr>
+          <w:b w:val="0"/>
+          <w:bCs w:val="0"/>
+          <w:sz w:val="22"/>
+          <w:szCs w:val="22"/>
+        </w:rPr>
+        <w:t xml:space="preserve">Dies ist eine weitere exklusiv für die Stationsleitung zugängliche Seite. Hier kann diese neue Mitarbeiter im System anlegen. Dabei stehen folgende Datenfelder zu Verfügung: </w:t>
       </w:r>
       <w:r>
         <w:br/>
@@ -1038,6 +1083,15 @@
           <w:szCs w:val="22"/>
         </w:rPr>
         <w:t>Über einen Button “Mitarbeiter anlegen” wird nach dem Ausfüllen der Felder ein neuer Mitarbeiter im System angelegt.</w:t>
+      </w:r>
+      <w:r>
+        <w:rPr>
+          <w:b w:val="0"/>
+          <w:bCs w:val="0"/>
+          <w:sz w:val="22"/>
+          <w:szCs w:val="22"/>
+        </w:rPr>
+        <w:t xml:space="preserve"> Über ein Suchfeld kann ein Mitarbeiter auch gelöscht werden.</w:t>
       </w:r>
     </w:p>
     <w:p w14:noSpellErr="1">

</xml_diff>

<commit_message>
Anpassung conceptual Model Desgin
</commit_message>
<xml_diff>
--- a/MS2/Artefakte/MCI/Conceptual Model Design.docx
+++ b/MS2/Artefakte/MCI/Conceptual Model Design.docx
@@ -829,106 +829,7 @@
           <w:sz w:val="22"/>
           <w:szCs w:val="22"/>
         </w:rPr>
-        <w:t>Auf dieser Seite, welche nur für die Stationsleitung zugänglich ist, können Eckdaten für den vom System zu erstellenden Monatsdienstplan festgelegt werden. Zu den einzutragenden Daten gehört zum einen die jeweilige Anzahl von Krankenpflegern der vier Schichten (Früh, Mittel, Spät und Nacht) und zum anderen d</w:t>
-      </w:r>
-      <w:r>
-        <w:rPr>
-          <w:b w:val="0"/>
-          <w:bCs w:val="0"/>
-          <w:sz w:val="22"/>
-          <w:szCs w:val="22"/>
-        </w:rPr>
-        <w:t>ie</w:t>
-      </w:r>
-      <w:r>
-        <w:rPr>
-          <w:b w:val="0"/>
-          <w:bCs w:val="0"/>
-          <w:sz w:val="22"/>
-          <w:szCs w:val="22"/>
-        </w:rPr>
-        <w:t xml:space="preserve"> </w:t>
-      </w:r>
-      <w:r>
-        <w:rPr>
-          <w:b w:val="0"/>
-          <w:bCs w:val="0"/>
-          <w:sz w:val="22"/>
-          <w:szCs w:val="22"/>
-        </w:rPr>
-        <w:t xml:space="preserve">besondere </w:t>
-      </w:r>
-      <w:r>
-        <w:rPr>
-          <w:b w:val="0"/>
-          <w:bCs w:val="0"/>
-          <w:sz w:val="22"/>
-          <w:szCs w:val="22"/>
-        </w:rPr>
-        <w:t xml:space="preserve">Besetzungsanzahl an Sonn- und Feiertagen. Die letzte </w:t>
-      </w:r>
-      <w:r>
-        <w:rPr>
-          <w:b w:val="0"/>
-          <w:bCs w:val="0"/>
-          <w:sz w:val="22"/>
-          <w:szCs w:val="22"/>
-        </w:rPr>
-        <w:t>Angabe</w:t>
-      </w:r>
-      <w:r>
-        <w:rPr>
-          <w:b w:val="0"/>
-          <w:bCs w:val="0"/>
-          <w:sz w:val="22"/>
-          <w:szCs w:val="22"/>
-        </w:rPr>
-        <w:t xml:space="preserve"> </w:t>
-      </w:r>
-      <w:r>
-        <w:rPr>
-          <w:b w:val="0"/>
-          <w:bCs w:val="0"/>
-          <w:sz w:val="22"/>
-          <w:szCs w:val="22"/>
-        </w:rPr>
-        <w:t>die getätigt werden muss, is</w:t>
-      </w:r>
-      <w:r>
-        <w:rPr>
-          <w:b w:val="0"/>
-          <w:bCs w:val="0"/>
-          <w:sz w:val="22"/>
-          <w:szCs w:val="22"/>
-        </w:rPr>
-        <w:t>t de</w:t>
-      </w:r>
-      <w:r>
-        <w:rPr>
-          <w:b w:val="0"/>
-          <w:bCs w:val="0"/>
-          <w:sz w:val="22"/>
-          <w:szCs w:val="22"/>
-        </w:rPr>
-        <w:t>r</w:t>
-      </w:r>
-      <w:r>
-        <w:rPr>
-          <w:b w:val="0"/>
-          <w:bCs w:val="0"/>
-          <w:sz w:val="22"/>
-          <w:szCs w:val="22"/>
-        </w:rPr>
-        <w:t xml:space="preserve"> </w:t>
-      </w:r>
-      <w:r>
-        <w:rPr>
-          <w:b w:val="0"/>
-          <w:bCs w:val="0"/>
-          <w:sz w:val="22"/>
-          <w:szCs w:val="22"/>
-        </w:rPr>
-        <w:t>Monat</w:t>
+        <w:t>Auf dieser Seite, welche nur für die Stationsleitung zugänglich ist, können Eckdaten für den vom System zu erstellenden Monatsdienstplan festgelegt werden. Zu den einzutragenden Daten gehört zum einen die jeweilige Anzahl von Krankenpflegern der vier Schichten (Früh, Mittel, Spät und Nacht) und zum anderen die besondere Besetzungsanzahl an Sonn- und Feiertagen. Die letzte Angabe</w:t>
       </w:r>
       <w:r>
         <w:rPr>
@@ -946,48 +847,48 @@
           <w:sz w:val="22"/>
           <w:szCs w:val="22"/>
         </w:rPr>
-        <w:t xml:space="preserve"> für welchen ein Dienstplan erstellt werden soll. Über einen Button “Dienstplan generie</w:t>
-      </w:r>
-      <w:r>
-        <w:rPr>
-          <w:b w:val="0"/>
-          <w:bCs w:val="0"/>
-          <w:sz w:val="22"/>
-          <w:szCs w:val="22"/>
-        </w:rPr>
-        <w:t>r</w:t>
-      </w:r>
-      <w:r>
-        <w:rPr>
-          <w:b w:val="0"/>
-          <w:bCs w:val="0"/>
-          <w:sz w:val="22"/>
-          <w:szCs w:val="22"/>
-        </w:rPr>
-        <w:t>en” kann nach dem Eingeben aller Eckdaten ein neuer Dienstplan erstellt werden.</w:t>
-      </w:r>
-    </w:p>
-    <w:p w14:noSpellErr="1">
-      <w:pPr>
-        <w:pStyle w:val="Normal"/>
-        <w:rPr>
-          <w:b w:val="0"/>
-          <w:bCs w:val="0"/>
-          <w:sz w:val="22"/>
-          <w:szCs w:val="22"/>
-        </w:rPr>
-      </w:pPr>
-      <w:r>
-        <w:rPr>
-          <w:b w:val="1"/>
-          <w:bCs w:val="1"/>
-          <w:sz w:val="22"/>
-          <w:szCs w:val="22"/>
-        </w:rPr>
-        <w:t>Mitarbeiter anlegen – Ansicht</w:t>
-      </w:r>
-    </w:p>
-    <w:p>
+        <w:t xml:space="preserve"> die getätigt werden muss, ist der Monat, für welchen ein Dienstplan erstellt werden soll. Über einen Button “Dienstplan generieren” kann nach dem Eingeben aller Eckdaten ein neuer Dienstplan erstellt werden.</w:t>
+      </w:r>
+    </w:p>
+    <w:p w14:noSpellErr="1">
+      <w:pPr>
+        <w:pStyle w:val="Normal"/>
+        <w:rPr>
+          <w:b w:val="0"/>
+          <w:bCs w:val="0"/>
+          <w:sz w:val="22"/>
+          <w:szCs w:val="22"/>
+        </w:rPr>
+      </w:pPr>
+      <w:r>
+        <w:rPr>
+          <w:b w:val="1"/>
+          <w:bCs w:val="1"/>
+          <w:sz w:val="22"/>
+          <w:szCs w:val="22"/>
+        </w:rPr>
+        <w:t>Mitarbeiter anlegen</w:t>
+      </w:r>
+      <w:r>
+        <w:rPr>
+          <w:b w:val="1"/>
+          <w:bCs w:val="1"/>
+          <w:sz w:val="22"/>
+          <w:szCs w:val="22"/>
+        </w:rPr>
+        <w:t>/löschen</w:t>
+      </w:r>
+      <w:r>
+        <w:rPr>
+          <w:b w:val="1"/>
+          <w:bCs w:val="1"/>
+          <w:sz w:val="22"/>
+          <w:szCs w:val="22"/>
+        </w:rPr>
+        <w:t xml:space="preserve"> – Ansicht</w:t>
+      </w:r>
+    </w:p>
+    <w:p w14:noSpellErr="1">
       <w:pPr>
         <w:pStyle w:val="Normal"/>
         <w:rPr>
@@ -1082,16 +983,25 @@
           <w:sz w:val="22"/>
           <w:szCs w:val="22"/>
         </w:rPr>
-        <w:t>Über einen Button “Mitarbeiter anlegen” wird nach dem Ausfüllen der Felder ein neuer Mitarbeiter im System angelegt.</w:t>
-      </w:r>
-      <w:r>
-        <w:rPr>
-          <w:b w:val="0"/>
-          <w:bCs w:val="0"/>
-          <w:sz w:val="22"/>
-          <w:szCs w:val="22"/>
-        </w:rPr>
-        <w:t xml:space="preserve"> Über ein Suchfeld kann ein Mitarbeiter auch gelöscht werden.</w:t>
+        <w:t xml:space="preserve">Über einen Button “Mitarbeiter anlegen” wird nach dem Ausfüllen der Felder ein neuer Mitarbeiter im System angelegt. Über ein </w:t>
+      </w:r>
+      <w:r>
+        <w:rPr>
+          <w:b w:val="0"/>
+          <w:bCs w:val="0"/>
+          <w:sz w:val="22"/>
+          <w:szCs w:val="22"/>
+        </w:rPr>
+        <w:t xml:space="preserve">Eingabefeld </w:t>
+      </w:r>
+      <w:r>
+        <w:rPr>
+          <w:b w:val="0"/>
+          <w:bCs w:val="0"/>
+          <w:sz w:val="22"/>
+          <w:szCs w:val="22"/>
+        </w:rPr>
+        <w:t>kann ein Mitarbeiter auch gelöscht werden.</w:t>
       </w:r>
     </w:p>
     <w:p w14:noSpellErr="1">
@@ -2076,10 +1986,10 @@
       </w:pPr>
       <w:r>
         <w:drawing>
-          <wp:inline wp14:editId="0E444234" wp14:anchorId="1288BD91">
-            <wp:extent cx="4371975" cy="5353439"/>
+          <wp:inline wp14:editId="45BC6117" wp14:anchorId="1288BD91">
+            <wp:extent cx="4371975" cy="5353437"/>
             <wp:effectExtent l="0" t="0" r="0" b="0"/>
-            <wp:docPr id="914494256" name="Picture" title=""/>
+            <wp:docPr id="630547564" name="" title=""/>
             <wp:cNvGraphicFramePr>
               <a:graphicFrameLocks noChangeAspect="1"/>
             </wp:cNvGraphicFramePr>
@@ -2087,14 +1997,14 @@
               <a:graphicData uri="http://schemas.openxmlformats.org/drawingml/2006/picture">
                 <pic:pic>
                   <pic:nvPicPr>
-                    <pic:cNvPr id="0" name="Picture"/>
+                    <pic:cNvPr id="0" name=""/>
                     <pic:cNvPicPr/>
                   </pic:nvPicPr>
                   <pic:blipFill>
-                    <a:blip r:embed="R203567e593a64c22">
-                      <a:extLst>
+                    <a:blip r:embed="R568172cc14ff4d26">
+                      <a:extLst xmlns:a="http://schemas.openxmlformats.org/drawingml/2006/main">
                         <a:ext xmlns:a="http://schemas.openxmlformats.org/drawingml/2006/main" uri="{28A0092B-C50C-407E-A947-70E740481C1C}">
-                          <a14:useLocalDpi val="0"/>
+                          <a14:useLocalDpi xmlns:a14="http://schemas.microsoft.com/office/drawing/2010/main" val="0"/>
                         </a:ext>
                       </a:extLst>
                     </a:blip>
@@ -2103,9 +2013,9 @@
                     </a:stretch>
                   </pic:blipFill>
                   <pic:spPr>
-                    <a:xfrm>
+                    <a:xfrm rot="0" flipH="0" flipV="0">
                       <a:off x="0" y="0"/>
-                      <a:ext cx="4371975" cy="5353439"/>
+                      <a:ext cx="4371975" cy="5353437"/>
                     </a:xfrm>
                     <a:prstGeom prst="rect">
                       <a:avLst/>

</xml_diff>

<commit_message>
Iteration Conceptual Model Design
</commit_message>
<xml_diff>
--- a/MS2/Artefakte/MCI/Conceptual Model Design.docx
+++ b/MS2/Artefakte/MCI/Conceptual Model Design.docx
@@ -1541,70 +1541,25 @@
           <w:sz w:val="22"/>
           <w:szCs w:val="22"/>
         </w:rPr>
-        <w:t xml:space="preserve">Auf dieser Seite werden Benachrichtigungen des Systems an den jeweiligen Benutzer angezeigt. Dabei handelt es sich zum einen um Bestätigungen bei erfolgreichem Melden einer </w:t>
-      </w:r>
-      <w:r>
-        <w:rPr>
-          <w:b w:val="0"/>
-          <w:bCs w:val="0"/>
-          <w:sz w:val="22"/>
-          <w:szCs w:val="22"/>
-        </w:rPr>
-        <w:t>Abwesenheit</w:t>
-      </w:r>
-      <w:r>
-        <w:rPr>
-          <w:b w:val="0"/>
-          <w:bCs w:val="0"/>
-          <w:sz w:val="22"/>
-          <w:szCs w:val="22"/>
-        </w:rPr>
-        <w:t xml:space="preserve"> oder einem erfolgreichen Schichttausch. Zum anderen dienen die Benachrichtigungen aber auch als Ersatzdienst-Anfragen, welche die Mitarbeiter beantworten müssen, damit ein Ersatz für einen abwesenden Kollegen in der jeweiligen </w:t>
-      </w:r>
-      <w:r>
-        <w:rPr>
-          <w:b w:val="0"/>
-          <w:bCs w:val="0"/>
-          <w:sz w:val="22"/>
-          <w:szCs w:val="22"/>
-        </w:rPr>
-        <w:t xml:space="preserve">Schicht gefunden werden kann. Bei einer Abwesenheitsmeldung, </w:t>
-      </w:r>
-      <w:r>
-        <w:rPr>
-          <w:b w:val="0"/>
-          <w:bCs w:val="0"/>
-          <w:sz w:val="22"/>
-          <w:szCs w:val="22"/>
-        </w:rPr>
-        <w:t>dem erfolgreichen Finden</w:t>
-      </w:r>
-      <w:r>
-        <w:rPr>
-          <w:b w:val="0"/>
-          <w:bCs w:val="0"/>
-          <w:sz w:val="22"/>
-          <w:szCs w:val="22"/>
-        </w:rPr>
-        <w:t xml:space="preserve"> eines Ersatzes und einem erfolgreichen Schichttausch erhält die Stationsleitung immer eine </w:t>
-      </w:r>
-      <w:r>
-        <w:rPr>
-          <w:b w:val="0"/>
-          <w:bCs w:val="0"/>
-          <w:sz w:val="22"/>
-          <w:szCs w:val="22"/>
-        </w:rPr>
-        <w:t>Benachrichtigung mit allen nötigen Informationen</w:t>
-      </w:r>
-      <w:r>
-        <w:rPr>
-          <w:b w:val="0"/>
-          <w:bCs w:val="0"/>
-          <w:sz w:val="22"/>
-          <w:szCs w:val="22"/>
-        </w:rPr>
-        <w:t>.</w:t>
+        <w:t xml:space="preserve">Auf dieser Seite werden Benachrichtigungen des Systems an den jeweiligen Benutzer angezeigt. </w:t>
+      </w:r>
+      <w:r>
+        <w:rPr>
+          <w:b w:val="0"/>
+          <w:bCs w:val="0"/>
+          <w:sz w:val="22"/>
+          <w:szCs w:val="22"/>
+        </w:rPr>
+        <w:t xml:space="preserve">Die Benachrichtigungen werden in einer Dialogbox aufgelistet. Bei diesen </w:t>
+      </w:r>
+      <w:r>
+        <w:rPr>
+          <w:b w:val="0"/>
+          <w:bCs w:val="0"/>
+          <w:sz w:val="22"/>
+          <w:szCs w:val="22"/>
+        </w:rPr>
+        <w:t>handelt es sich zum einen um Bestätigungen bei erfolgreichem Melden einer Abwesenheit oder einem erfolgreichen Schichttausch. Zum anderen dienen die Benachrichtigungen aber auch als Ersatzdienst-Anfragen, welche die Mitarbeiter beantworten müssen, damit ein Ersatz für einen abwesenden Kollegen in der jeweiligen Schicht gefunden werden kann. Bei einer Abwesenheitsmeldung, dem erfolgreichen Finden eines Ersatzes und einem erfolgreichen Schichttausch erhält die Stationsleitung immer eine Benachrichtigung mit allen nötigen Informationen.</w:t>
       </w:r>
     </w:p>
     <w:p>
@@ -1834,7 +1789,31 @@
           <w:szCs w:val="22"/>
           <w:lang w:val="de-DE"/>
         </w:rPr>
-        <w:t xml:space="preserve">Öffnen sich Dialogboxen, so legen diese sich über das aktuelle Hauptfenster. Interaktionen mit der darunterliegenden Seite sind solange nicht möglich, bis die Aktion, welche in Zusammenhang mit der Dialogbox steht, abgeschlossen ist. Dies geschieht als Zusatzbestätigung bei einer Abwesenheitsmeldung, um sicher zu stellen, ob der jeweilige Mitarbeiter sich wirklich zum ausgewählten Datum und der genannten Schicht abwesend melden möchte. </w:t>
+        <w:t xml:space="preserve">Öffnen sich Dialogboxen, so legen diese sich über das aktuelle Hauptfenster. Interaktionen mit der darunterliegenden Seite sind solange nicht möglich, bis die Aktion, welche in Zusammenhang mit der Dialogbox steht, abgeschlossen ist. Dies geschieht als </w:t>
+      </w:r>
+      <w:r>
+        <w:rPr>
+          <w:rFonts w:ascii="Calibri" w:hAnsi="Calibri" w:eastAsia="Calibri" w:cs="Calibri"/>
+          <w:b w:val="0"/>
+          <w:bCs w:val="0"/>
+          <w:noProof w:val="0"/>
+          <w:sz w:val="22"/>
+          <w:szCs w:val="22"/>
+          <w:lang w:val="de-DE"/>
+        </w:rPr>
+        <w:t>Bestätigung nach Ausführung einer Funktion, um den User Feedback zu geben, oder um eine Bestätigung für den jeweiligen Vorgang einzuholen.</w:t>
+      </w:r>
+      <w:r>
+        <w:rPr>
+          <w:rFonts w:ascii="Calibri" w:hAnsi="Calibri" w:eastAsia="Calibri" w:cs="Calibri"/>
+          <w:b w:val="0"/>
+          <w:bCs w:val="0"/>
+          <w:noProof w:val="0"/>
+          <w:sz w:val="22"/>
+          <w:szCs w:val="22"/>
+          <w:lang w:val="de-DE"/>
+        </w:rPr>
+        <w:t xml:space="preserve"> </w:t>
       </w:r>
     </w:p>
     <w:p w14:noSpellErr="1">
@@ -1884,25 +1863,73 @@
         <w:pStyle w:val="Normal"/>
         <w:rPr>
           <w:rFonts w:ascii="Calibri" w:hAnsi="Calibri" w:eastAsia="Calibri" w:cs="Calibri"/>
-          <w:b w:val="1"/>
-          <w:bCs w:val="1"/>
-          <w:noProof w:val="0"/>
-          <w:sz w:val="22"/>
-          <w:szCs w:val="22"/>
-          <w:lang w:val="de-DE"/>
-        </w:rPr>
-      </w:pPr>
-      <w:r>
-        <w:rPr>
-          <w:rFonts w:ascii="Calibri" w:hAnsi="Calibri" w:eastAsia="Calibri" w:cs="Calibri"/>
-          <w:b w:val="0"/>
-          <w:bCs w:val="0"/>
-          <w:noProof w:val="0"/>
-          <w:sz w:val="22"/>
-          <w:szCs w:val="22"/>
-          <w:lang w:val="de-DE"/>
-        </w:rPr>
-        <w:t xml:space="preserve">Der gezeigte </w:t>
+          <w:b w:val="0"/>
+          <w:bCs w:val="0"/>
+          <w:noProof w:val="0"/>
+          <w:sz w:val="22"/>
+          <w:szCs w:val="22"/>
+          <w:lang w:val="de-DE"/>
+        </w:rPr>
+      </w:pPr>
+      <w:r>
+        <w:rPr>
+          <w:rFonts w:ascii="Calibri" w:hAnsi="Calibri" w:eastAsia="Calibri" w:cs="Calibri"/>
+          <w:b w:val="0"/>
+          <w:bCs w:val="0"/>
+          <w:noProof w:val="0"/>
+          <w:sz w:val="22"/>
+          <w:szCs w:val="22"/>
+          <w:lang w:val="de-DE"/>
+        </w:rPr>
+        <w:t>D</w:t>
+      </w:r>
+      <w:r>
+        <w:rPr>
+          <w:rFonts w:ascii="Calibri" w:hAnsi="Calibri" w:eastAsia="Calibri" w:cs="Calibri"/>
+          <w:b w:val="0"/>
+          <w:bCs w:val="0"/>
+          <w:noProof w:val="0"/>
+          <w:sz w:val="22"/>
+          <w:szCs w:val="22"/>
+          <w:lang w:val="de-DE"/>
+        </w:rPr>
+        <w:t xml:space="preserve">ie </w:t>
+      </w:r>
+      <w:r>
+        <w:rPr>
+          <w:rFonts w:ascii="Calibri" w:hAnsi="Calibri" w:eastAsia="Calibri" w:cs="Calibri"/>
+          <w:b w:val="0"/>
+          <w:bCs w:val="0"/>
+          <w:noProof w:val="0"/>
+          <w:sz w:val="22"/>
+          <w:szCs w:val="22"/>
+          <w:lang w:val="de-DE"/>
+        </w:rPr>
+        <w:t>gezeigte</w:t>
+      </w:r>
+      <w:r>
+        <w:rPr>
+          <w:rFonts w:ascii="Calibri" w:hAnsi="Calibri" w:eastAsia="Calibri" w:cs="Calibri"/>
+          <w:b w:val="0"/>
+          <w:bCs w:val="0"/>
+          <w:noProof w:val="0"/>
+          <w:sz w:val="22"/>
+          <w:szCs w:val="22"/>
+          <w:lang w:val="de-DE"/>
+        </w:rPr>
+        <w:t>n</w:t>
+      </w:r>
+      <w:r>
+        <w:rPr>
+          <w:rFonts w:ascii="Calibri" w:hAnsi="Calibri" w:eastAsia="Calibri" w:cs="Calibri"/>
+          <w:b w:val="0"/>
+          <w:bCs w:val="0"/>
+          <w:noProof w:val="0"/>
+          <w:sz w:val="22"/>
+          <w:szCs w:val="22"/>
+          <w:lang w:val="de-DE"/>
+        </w:rPr>
+        <w:t xml:space="preserve"> </w:t>
       </w:r>
       <w:proofErr w:type="spellStart"/>
       <w:r>
@@ -1917,6 +1944,18 @@
         </w:rPr>
         <w:t>Wireframe</w:t>
       </w:r>
+      <w:r>
+        <w:rPr>
+          <w:rFonts w:ascii="Calibri" w:hAnsi="Calibri" w:eastAsia="Calibri" w:cs="Calibri"/>
+          <w:b w:val="0"/>
+          <w:bCs w:val="0"/>
+          <w:noProof w:val="0"/>
+          <w:sz w:val="22"/>
+          <w:szCs w:val="22"/>
+          <w:lang w:val="de-DE"/>
+        </w:rPr>
+        <w:t>s</w:t>
+      </w:r>
       <w:proofErr w:type="spellEnd"/>
       <w:r>
         <w:rPr>
@@ -1928,55 +1967,127 @@
           <w:szCs w:val="22"/>
           <w:lang w:val="de-DE"/>
         </w:rPr>
-        <w:t xml:space="preserve"> zeigt den schematischen Aufbau des Hauptfensters der Dienstplan-Kalendersicht. Dieses wird dem Benutzer nach dem erfolgreichen einloggen in das Mitarbeiter-Konto angezeigt. Das Hauptfenster besteht aus einem Kalender, welcher immer eine Woche mit den einzelnen Tagen anzeigt. Jeder Tag bildet eine Spalte und in diese sind die verschiedenen Schichten eingetragen. Zu sehen sind außerdem </w:t>
-      </w:r>
-      <w:r>
-        <w:rPr>
-          <w:rFonts w:ascii="Calibri" w:hAnsi="Calibri" w:eastAsia="Calibri" w:cs="Calibri"/>
-          <w:b w:val="0"/>
-          <w:bCs w:val="0"/>
-          <w:noProof w:val="0"/>
-          <w:sz w:val="22"/>
-          <w:szCs w:val="22"/>
-          <w:lang w:val="de-DE"/>
-        </w:rPr>
-        <w:t>die Buttons</w:t>
-      </w:r>
-      <w:r>
-        <w:rPr>
-          <w:rFonts w:ascii="Calibri" w:hAnsi="Calibri" w:eastAsia="Calibri" w:cs="Calibri"/>
-          <w:b w:val="0"/>
-          <w:bCs w:val="0"/>
-          <w:noProof w:val="0"/>
-          <w:sz w:val="22"/>
-          <w:szCs w:val="22"/>
-          <w:lang w:val="de-DE"/>
-        </w:rPr>
-        <w:t xml:space="preserve">, mit denen zwischen den angezeigten Wochen gewechselt werden kann. Zusätzlich ist schon die Menüzeile, die </w:t>
-      </w:r>
-      <w:r>
-        <w:rPr>
-          <w:rFonts w:ascii="Calibri" w:hAnsi="Calibri" w:eastAsia="Calibri" w:cs="Calibri"/>
-          <w:b w:val="0"/>
-          <w:bCs w:val="0"/>
-          <w:noProof w:val="0"/>
-          <w:sz w:val="22"/>
-          <w:szCs w:val="22"/>
-          <w:lang w:val="de-DE"/>
-        </w:rPr>
-        <w:t>der Navigation</w:t>
-      </w:r>
-      <w:r>
-        <w:rPr>
-          <w:rFonts w:ascii="Calibri" w:hAnsi="Calibri" w:eastAsia="Calibri" w:cs="Calibri"/>
-          <w:b w:val="0"/>
-          <w:bCs w:val="0"/>
-          <w:noProof w:val="0"/>
-          <w:sz w:val="22"/>
-          <w:szCs w:val="22"/>
-          <w:lang w:val="de-DE"/>
-        </w:rPr>
-        <w:t xml:space="preserve"> zu den verschiedenen Funktionen im System dient, zu sehen. Hier ist besonders der Reiter “Benachrichtigungen” wichtig, welcher mit einem Brief-Icon dargestellt wird.</w:t>
+        <w:t xml:space="preserve"> zeig</w:t>
+      </w:r>
+      <w:r>
+        <w:rPr>
+          <w:rFonts w:ascii="Calibri" w:hAnsi="Calibri" w:eastAsia="Calibri" w:cs="Calibri"/>
+          <w:b w:val="0"/>
+          <w:bCs w:val="0"/>
+          <w:noProof w:val="0"/>
+          <w:sz w:val="22"/>
+          <w:szCs w:val="22"/>
+          <w:lang w:val="de-DE"/>
+        </w:rPr>
+        <w:t>en</w:t>
+      </w:r>
+      <w:r>
+        <w:rPr>
+          <w:rFonts w:ascii="Calibri" w:hAnsi="Calibri" w:eastAsia="Calibri" w:cs="Calibri"/>
+          <w:b w:val="0"/>
+          <w:bCs w:val="0"/>
+          <w:noProof w:val="0"/>
+          <w:sz w:val="22"/>
+          <w:szCs w:val="22"/>
+          <w:lang w:val="de-DE"/>
+        </w:rPr>
+        <w:t xml:space="preserve"> den schematischen Aufbau des Hauptfensters der Dienstplan-Kalendersicht </w:t>
+      </w:r>
+      <w:r>
+        <w:rPr>
+          <w:rFonts w:ascii="Calibri" w:hAnsi="Calibri" w:eastAsia="Calibri" w:cs="Calibri"/>
+          <w:b w:val="0"/>
+          <w:bCs w:val="0"/>
+          <w:noProof w:val="0"/>
+          <w:sz w:val="22"/>
+          <w:szCs w:val="22"/>
+          <w:lang w:val="de-DE"/>
+        </w:rPr>
+        <w:t xml:space="preserve">und die Anordnung der Elemente bei Ansichten, die eine Benutzereingabe ermöglichen. </w:t>
+      </w:r>
+      <w:r>
+        <w:rPr>
+          <w:rFonts w:ascii="Calibri" w:hAnsi="Calibri" w:eastAsia="Calibri" w:cs="Calibri"/>
+          <w:b w:val="0"/>
+          <w:bCs w:val="0"/>
+          <w:noProof w:val="0"/>
+          <w:sz w:val="22"/>
+          <w:szCs w:val="22"/>
+          <w:lang w:val="de-DE"/>
+        </w:rPr>
+        <w:t>D</w:t>
+      </w:r>
+      <w:r>
+        <w:rPr>
+          <w:rFonts w:ascii="Calibri" w:hAnsi="Calibri" w:eastAsia="Calibri" w:cs="Calibri"/>
+          <w:b w:val="0"/>
+          <w:bCs w:val="0"/>
+          <w:noProof w:val="0"/>
+          <w:sz w:val="22"/>
+          <w:szCs w:val="22"/>
+          <w:lang w:val="de-DE"/>
+        </w:rPr>
+        <w:t>a</w:t>
+      </w:r>
+      <w:r>
+        <w:rPr>
+          <w:rFonts w:ascii="Calibri" w:hAnsi="Calibri" w:eastAsia="Calibri" w:cs="Calibri"/>
+          <w:b w:val="0"/>
+          <w:bCs w:val="0"/>
+          <w:noProof w:val="0"/>
+          <w:sz w:val="22"/>
+          <w:szCs w:val="22"/>
+          <w:lang w:val="de-DE"/>
+        </w:rPr>
+        <w:t xml:space="preserve">s </w:t>
+      </w:r>
+      <w:r>
+        <w:rPr>
+          <w:rFonts w:ascii="Calibri" w:hAnsi="Calibri" w:eastAsia="Calibri" w:cs="Calibri"/>
+          <w:b w:val="0"/>
+          <w:bCs w:val="0"/>
+          <w:noProof w:val="0"/>
+          <w:sz w:val="22"/>
+          <w:szCs w:val="22"/>
+          <w:lang w:val="de-DE"/>
+        </w:rPr>
+        <w:t xml:space="preserve">Hauptfenster </w:t>
+      </w:r>
+      <w:r>
+        <w:rPr>
+          <w:rFonts w:ascii="Calibri" w:hAnsi="Calibri" w:eastAsia="Calibri" w:cs="Calibri"/>
+          <w:b w:val="0"/>
+          <w:bCs w:val="0"/>
+          <w:noProof w:val="0"/>
+          <w:sz w:val="22"/>
+          <w:szCs w:val="22"/>
+          <w:lang w:val="de-DE"/>
+        </w:rPr>
+        <w:t xml:space="preserve">wird dem Benutzer nach dem erfolgreichen einloggen in das Mitarbeiter-Konto angezeigt. </w:t>
+      </w:r>
+      <w:r>
+        <w:rPr>
+          <w:rFonts w:ascii="Calibri" w:hAnsi="Calibri" w:eastAsia="Calibri" w:cs="Calibri"/>
+          <w:b w:val="0"/>
+          <w:bCs w:val="0"/>
+          <w:noProof w:val="0"/>
+          <w:sz w:val="22"/>
+          <w:szCs w:val="22"/>
+          <w:lang w:val="de-DE"/>
+        </w:rPr>
+        <w:t xml:space="preserve">Es </w:t>
+      </w:r>
+      <w:r>
+        <w:rPr>
+          <w:rFonts w:ascii="Calibri" w:hAnsi="Calibri" w:eastAsia="Calibri" w:cs="Calibri"/>
+          <w:b w:val="0"/>
+          <w:bCs w:val="0"/>
+          <w:noProof w:val="0"/>
+          <w:sz w:val="22"/>
+          <w:szCs w:val="22"/>
+          <w:lang w:val="de-DE"/>
+        </w:rPr>
+        <w:t>besteht aus einem Kalender, welcher immer eine Woche mit den einzelnen Tagen anzeigt. Zu sehen sind außerdem die Buttons, mit denen zwischen den angezeigten Wochen gewechselt werden kann. Zusätzlich ist schon die Menüzeile, die der Navigation zu den verschiedenen Funktionen im System dient, zu sehen. Hier ist besonders der Reiter “Benachrichtigungen” wichtig, welcher mit einem Brief-Icon dargestellt wird.</w:t>
       </w:r>
     </w:p>
     <w:p w14:noSpellErr="1">
@@ -1986,10 +2097,10 @@
       </w:pPr>
       <w:r>
         <w:drawing>
-          <wp:inline wp14:editId="45BC6117" wp14:anchorId="1288BD91">
+          <wp:inline wp14:editId="1A8FE478" wp14:anchorId="1288BD91">
             <wp:extent cx="4371975" cy="5353437"/>
             <wp:effectExtent l="0" t="0" r="0" b="0"/>
-            <wp:docPr id="630547564" name="" title=""/>
+            <wp:docPr id="129784964" name="" title=""/>
             <wp:cNvGraphicFramePr>
               <a:graphicFrameLocks noChangeAspect="1"/>
             </wp:cNvGraphicFramePr>
@@ -2001,7 +2112,7 @@
                     <pic:cNvPicPr/>
                   </pic:nvPicPr>
                   <pic:blipFill>
-                    <a:blip r:embed="R568172cc14ff4d26">
+                    <a:blip r:embed="R2d08a5d26bcb49e8">
                       <a:extLst xmlns:a="http://schemas.openxmlformats.org/drawingml/2006/main">
                         <a:ext xmlns:a="http://schemas.openxmlformats.org/drawingml/2006/main" uri="{28A0092B-C50C-407E-A947-70E740481C1C}">
                           <a14:useLocalDpi xmlns:a14="http://schemas.microsoft.com/office/drawing/2010/main" val="0"/>
@@ -2026,6 +2137,81 @@
             </a:graphic>
           </wp:inline>
         </w:drawing>
+      </w:r>
+    </w:p>
+    <w:p w14:noSpellErr="1">
+      <w:pPr>
+        <w:pStyle w:val="Normal"/>
+        <w:jc w:val="center"/>
+      </w:pPr>
+    </w:p>
+    <w:p w14:noSpellErr="1">
+      <w:pPr>
+        <w:pStyle w:val="Normal"/>
+        <w:jc w:val="center"/>
+      </w:pPr>
+      <w:r>
+        <w:drawing>
+          <wp:inline wp14:editId="5E9D8A1D" wp14:anchorId="316D25C4">
+            <wp:extent cx="4572000" cy="4171950"/>
+            <wp:effectExtent l="0" t="0" r="0" b="0"/>
+            <wp:docPr id="883873070" name="Bild" title=""/>
+            <wp:cNvGraphicFramePr>
+              <a:graphicFrameLocks noChangeAspect="1"/>
+            </wp:cNvGraphicFramePr>
+            <a:graphic>
+              <a:graphicData uri="http://schemas.openxmlformats.org/drawingml/2006/picture">
+                <pic:pic>
+                  <pic:nvPicPr>
+                    <pic:cNvPr id="0" name="Bild"/>
+                    <pic:cNvPicPr/>
+                  </pic:nvPicPr>
+                  <pic:blipFill>
+                    <a:blip r:embed="R2a9c9aaa3da044f0">
+                      <a:extLst>
+                        <a:ext xmlns:a="http://schemas.openxmlformats.org/drawingml/2006/main" uri="{28A0092B-C50C-407E-A947-70E740481C1C}">
+                          <a14:useLocalDpi val="0"/>
+                        </a:ext>
+                      </a:extLst>
+                    </a:blip>
+                    <a:stretch>
+                      <a:fillRect/>
+                    </a:stretch>
+                  </pic:blipFill>
+                  <pic:spPr>
+                    <a:xfrm>
+                      <a:off x="0" y="0"/>
+                      <a:ext cx="4572000" cy="4171950"/>
+                    </a:xfrm>
+                    <a:prstGeom prst="rect">
+                      <a:avLst/>
+                    </a:prstGeom>
+                  </pic:spPr>
+                </pic:pic>
+              </a:graphicData>
+            </a:graphic>
+          </wp:inline>
+        </w:drawing>
+      </w:r>
+    </w:p>
+    <w:p>
+      <w:pPr>
+        <w:pStyle w:val="Normal"/>
+        <w:jc w:val="center"/>
+      </w:pPr>
+      <w:r>
+        <w:rPr/>
+        <w:t xml:space="preserve">Abbildungen: </w:t>
+      </w:r>
+      <w:proofErr w:type="spellStart"/>
+      <w:r>
+        <w:rPr/>
+        <w:t>Wireframes</w:t>
+      </w:r>
+      <w:proofErr w:type="spellEnd"/>
+      <w:r>
+        <w:rPr/>
+        <w:t xml:space="preserve"> zur Anwendung Sister-Shift</w:t>
       </w:r>
     </w:p>
     <w:p>

</xml_diff>

<commit_message>
Iteration Conceptual Model Design (3)
</commit_message>
<xml_diff>
--- a/MS2/Artefakte/MCI/Conceptual Model Design.docx
+++ b/MS2/Artefakte/MCI/Conceptual Model Design.docx
@@ -812,42 +812,60 @@
         <w:t xml:space="preserve"> Ansicht</w:t>
       </w:r>
     </w:p>
-    <w:p w14:noSpellErr="1">
-      <w:pPr>
-        <w:pStyle w:val="Normal"/>
-        <w:rPr>
-          <w:b w:val="0"/>
-          <w:bCs w:val="0"/>
-          <w:sz w:val="22"/>
-          <w:szCs w:val="22"/>
-        </w:rPr>
-      </w:pPr>
-      <w:r>
-        <w:rPr>
-          <w:b w:val="0"/>
-          <w:bCs w:val="0"/>
-          <w:sz w:val="22"/>
-          <w:szCs w:val="22"/>
-        </w:rPr>
-        <w:t>Auf dieser Seite, welche nur für die Stationsleitung zugänglich ist, können Eckdaten für den vom System zu erstellenden Monatsdienstplan festgelegt werden. Zu den einzutragenden Daten gehört zum einen die jeweilige Anzahl von Krankenpflegern der vier Schichten (Früh, Mittel, Spät und Nacht) und zum anderen die besondere Besetzungsanzahl an Sonn- und Feiertagen. Die letzte Angabe</w:t>
-      </w:r>
-      <w:r>
-        <w:rPr>
-          <w:b w:val="0"/>
-          <w:bCs w:val="0"/>
-          <w:sz w:val="22"/>
-          <w:szCs w:val="22"/>
-        </w:rPr>
-        <w:t>,</w:t>
-      </w:r>
-      <w:r>
-        <w:rPr>
-          <w:b w:val="0"/>
-          <w:bCs w:val="0"/>
-          <w:sz w:val="22"/>
-          <w:szCs w:val="22"/>
-        </w:rPr>
-        <w:t xml:space="preserve"> die getätigt werden muss, ist der Monat, für welchen ein Dienstplan erstellt werden soll. Über einen Button “Dienstplan generieren” kann nach dem Eingeben aller Eckdaten ein neuer Dienstplan erstellt werden.</w:t>
+    <w:p>
+      <w:pPr>
+        <w:pStyle w:val="Normal"/>
+        <w:rPr>
+          <w:b w:val="0"/>
+          <w:bCs w:val="0"/>
+          <w:sz w:val="22"/>
+          <w:szCs w:val="22"/>
+        </w:rPr>
+      </w:pPr>
+      <w:r>
+        <w:rPr>
+          <w:b w:val="0"/>
+          <w:bCs w:val="0"/>
+          <w:sz w:val="22"/>
+          <w:szCs w:val="22"/>
+        </w:rPr>
+        <w:t>Auf dieser Seite, welche nur für die Stationsleitung zugänglich ist, können Eckdaten für den vom System zu erstellenden Monatsdienstplan festgelegt werden. Zu den einzutragenden Daten gehört zum einen die jeweilige Anzahl von Krankenpflegern der vier Schichten (Früh, Mittel, Spät und Nacht)</w:t>
+      </w:r>
+      <w:r>
+        <w:rPr>
+          <w:b w:val="0"/>
+          <w:bCs w:val="0"/>
+          <w:sz w:val="22"/>
+          <w:szCs w:val="22"/>
+        </w:rPr>
+        <w:t>, zum anderen</w:t>
+      </w:r>
+      <w:r>
+        <w:rPr>
+          <w:b w:val="0"/>
+          <w:bCs w:val="0"/>
+          <w:sz w:val="22"/>
+          <w:szCs w:val="22"/>
+        </w:rPr>
+        <w:t xml:space="preserve"> der Monat</w:t>
+      </w:r>
+      <w:r>
+        <w:rPr>
+          <w:b w:val="0"/>
+          <w:bCs w:val="0"/>
+          <w:sz w:val="22"/>
+          <w:szCs w:val="22"/>
+        </w:rPr>
+        <w:t xml:space="preserve"> und das Jahr</w:t>
+      </w:r>
+      <w:r>
+        <w:rPr>
+          <w:b w:val="0"/>
+          <w:bCs w:val="0"/>
+          <w:sz w:val="22"/>
+          <w:szCs w:val="22"/>
+        </w:rPr>
+        <w:t>, für welchen ein Dienstplan erstellt werden soll. Über einen Button “Dienstplan generieren” kann nach dem Eingeben aller Eckdaten ein neuer Dienstplan erstellt werden.</w:t>
       </w:r>
     </w:p>
     <w:p w14:noSpellErr="1">
@@ -888,7 +906,7 @@
         <w:t xml:space="preserve"> – Ansicht</w:t>
       </w:r>
     </w:p>
-    <w:p>
+    <w:p w14:noSpellErr="1">
       <w:pPr>
         <w:pStyle w:val="Normal"/>
         <w:rPr>
@@ -974,9 +992,21 @@
         <w:br/>
       </w:r>
       <w:r>
+        <w:rPr>
+          <w:b w:val="0"/>
+          <w:bCs w:val="0"/>
+          <w:sz w:val="22"/>
+          <w:szCs w:val="22"/>
+        </w:rPr>
+        <w:t>-Beschäftigungsbeginn</w:t>
+      </w:r>
+      <w:r>
         <w:br/>
       </w:r>
       <w:r>
+        <w:br/>
+      </w:r>
+      <w:r>
         <w:rPr>
           <w:b w:val="0"/>
           <w:bCs w:val="0"/>
@@ -1376,20 +1406,74 @@
       <w:pPr>
         <w:pStyle w:val="Normal"/>
         <w:rPr>
-          <w:b w:val="1"/>
-          <w:bCs w:val="1"/>
-          <w:sz w:val="22"/>
-          <w:szCs w:val="22"/>
-        </w:rPr>
-      </w:pPr>
-      <w:r>
-        <w:rPr>
-          <w:b w:val="0"/>
-          <w:bCs w:val="0"/>
-          <w:sz w:val="22"/>
-          <w:szCs w:val="22"/>
-        </w:rPr>
-        <w:t>Auf dieser Seite können Mitarbeiter Abwesenheitsmeldungen an das System melden. Dazu muss das Datum angegeben werden, an welchem der Mitarbeiter nicht erscheinen kann. Danach muss die Schicht angegeben werden, welche durch die Abwesenheit unterbesetzt wäre. Dies geschieht durch ein Dropdown-Menü. Ein Kommentarfeld bietet die Möglichkeit für Bemerkungen. Durch den Button “Abwesenheit melden” wird die Abwesenheit in das System gespeist. Also Zusatz kann man über einen Anhang-Button etwaige Dokumente mit an die Abwesenheitsmeldung hängen.</w:t>
+          <w:b w:val="0"/>
+          <w:bCs w:val="0"/>
+          <w:sz w:val="22"/>
+          <w:szCs w:val="22"/>
+        </w:rPr>
+      </w:pPr>
+      <w:r>
+        <w:rPr>
+          <w:b w:val="0"/>
+          <w:bCs w:val="0"/>
+          <w:sz w:val="22"/>
+          <w:szCs w:val="22"/>
+        </w:rPr>
+        <w:t>Auf dieser Seite können Mitarbeiter Abwesenheitsmeldungen an das System melden. Dazu muss d</w:t>
+      </w:r>
+      <w:r>
+        <w:rPr>
+          <w:b w:val="0"/>
+          <w:bCs w:val="0"/>
+          <w:sz w:val="22"/>
+          <w:szCs w:val="22"/>
+        </w:rPr>
+        <w:t>er</w:t>
+      </w:r>
+      <w:r>
+        <w:rPr>
+          <w:b w:val="0"/>
+          <w:bCs w:val="0"/>
+          <w:sz w:val="22"/>
+          <w:szCs w:val="22"/>
+        </w:rPr>
+        <w:t xml:space="preserve"> </w:t>
+      </w:r>
+      <w:r>
+        <w:rPr>
+          <w:b w:val="0"/>
+          <w:bCs w:val="0"/>
+          <w:sz w:val="22"/>
+          <w:szCs w:val="22"/>
+        </w:rPr>
+        <w:t xml:space="preserve">Zeitraum </w:t>
+      </w:r>
+      <w:r>
+        <w:rPr>
+          <w:b w:val="0"/>
+          <w:bCs w:val="0"/>
+          <w:sz w:val="22"/>
+          <w:szCs w:val="22"/>
+        </w:rPr>
+        <w:t xml:space="preserve">angegeben werden, </w:t>
+      </w:r>
+      <w:r>
+        <w:rPr>
+          <w:b w:val="0"/>
+          <w:bCs w:val="0"/>
+          <w:sz w:val="22"/>
+          <w:szCs w:val="22"/>
+        </w:rPr>
+        <w:t>in d</w:t>
+      </w:r>
+      <w:r>
+        <w:rPr>
+          <w:b w:val="0"/>
+          <w:bCs w:val="0"/>
+          <w:sz w:val="22"/>
+          <w:szCs w:val="22"/>
+        </w:rPr>
+        <w:t>em der Mitarbeiter nicht erscheinen kann. Ein Kommentarfeld bietet die Möglichkeit für Bemerkungen. Durch den Button “Abwesenheit melden” wird die Abwesenheit in das System gespeist. Also Zusatz kann man über einen Anhang-Button etwaige Dokumente mit an die Abwesenheitsmeldung hängen.</w:t>
       </w:r>
     </w:p>
     <w:p w14:noSpellErr="1">
@@ -1429,25 +1513,43 @@
           <w:sz w:val="22"/>
           <w:szCs w:val="22"/>
         </w:rPr>
-        <w:t>Auf dieser Seite können Mitarbeiter Tauschanfragen für Schichten generieren. Dazu muss zunächst das Datum angegeben und über ein Dropdown-Menü die Schicht ausgewählt werden, welche der Mitarbeiter gerne getauscht haben möchte.</w:t>
-      </w:r>
-      <w:r>
-        <w:rPr>
-          <w:b w:val="0"/>
-          <w:bCs w:val="0"/>
-          <w:sz w:val="22"/>
-          <w:szCs w:val="22"/>
-        </w:rPr>
-        <w:t xml:space="preserve"> Ein Kommentarfeld bietet die Möglichkeit für Bemerkungen. </w:t>
-      </w:r>
-      <w:r>
-        <w:rPr>
-          <w:b w:val="0"/>
-          <w:bCs w:val="0"/>
-          <w:sz w:val="22"/>
-          <w:szCs w:val="22"/>
-        </w:rPr>
-        <w:t>Über den Button “Tausch anfragen” wird die Tauschanfrage an das System übertragen. Sofern ein Tausch vollzogen werden kann, wird der Mitarbeiter diese Schicht nicht mehr in seinem Dienstplan haben, und dafür eine Schicht an einem anderen Tag hinzubekommen.</w:t>
+        <w:t xml:space="preserve">Auf dieser Seite können Mitarbeiter Tauschanfragen für Schichten generieren. Dazu muss das Datum angegeben </w:t>
+      </w:r>
+      <w:r>
+        <w:rPr>
+          <w:b w:val="0"/>
+          <w:bCs w:val="0"/>
+          <w:sz w:val="22"/>
+          <w:szCs w:val="22"/>
+        </w:rPr>
+        <w:t xml:space="preserve">werden, an dem die zu tauschende </w:t>
+      </w:r>
+      <w:r>
+        <w:rPr>
+          <w:b w:val="0"/>
+          <w:bCs w:val="0"/>
+          <w:sz w:val="22"/>
+          <w:szCs w:val="22"/>
+        </w:rPr>
+        <w:t>Schicht liegt</w:t>
+      </w:r>
+      <w:r>
+        <w:rPr>
+          <w:b w:val="0"/>
+          <w:bCs w:val="0"/>
+          <w:sz w:val="22"/>
+          <w:szCs w:val="22"/>
+        </w:rPr>
+        <w:t>.</w:t>
+      </w:r>
+      <w:r>
+        <w:rPr>
+          <w:b w:val="0"/>
+          <w:bCs w:val="0"/>
+          <w:sz w:val="22"/>
+          <w:szCs w:val="22"/>
+        </w:rPr>
+        <w:t xml:space="preserve"> Ein Kommentarfeld bietet die Möglichkeit für Bemerkungen. Über den Button “Tausch anfragen” wird die Tauschanfrage an das System übertragen. Sofern ein Tausch vollzogen werden kann, wird der Mitarbeiter diese Schicht nicht mehr in seinem Dienstplan haben, und dafür eine Schicht an einem anderen Tag hinzubekommen.</w:t>
       </w:r>
     </w:p>
     <w:p w14:noSpellErr="1">

</xml_diff>